<commit_message>
Forsøger at lave transform igen igen, men fungerer virkelig skidt. Har fundet ud af, at jeg bare kan bruge transform mix fra elastix til at gøre det! Så det gør jeg fra nu af. Og transformer til nii i stedet for tiff
</commit_message>
<xml_diff>
--- a/Elastix/Work_progress/Overblik.docx
+++ b/Elastix/Work_progress/Overblik.docx
@@ -18,10 +18,60 @@
     </w:p>
     <w:p>
       <w:r>
-        <w:t>Det er croppet af en enkelt lille fraktur. Brugte 30.000 punkter. Har lagt det hele ind. Det er ikke så pænt..</w:t>
-      </w:r>
+        <w:t xml:space="preserve">Det er </w:t>
+      </w:r>
+      <w:proofErr w:type="spellStart"/>
+      <w:r>
+        <w:t>croppet</w:t>
+      </w:r>
+      <w:proofErr w:type="spellEnd"/>
+      <w:r>
+        <w:t xml:space="preserve"> af en enkelt lille fraktur. Brugte 30.000 punkter. Har lagt det hele ind. Det er ikke så </w:t>
+      </w:r>
+      <w:proofErr w:type="gramStart"/>
+      <w:r>
+        <w:t>pænt..</w:t>
+      </w:r>
+      <w:proofErr w:type="gramEnd"/>
     </w:p>
     <w:p/>
+    <w:p>
+      <w:r>
+        <w:t>2:</w:t>
+      </w:r>
+    </w:p>
+    <w:p>
+      <w:r>
+        <w:t xml:space="preserve">Gjorde det igen, men skrev output som </w:t>
+      </w:r>
+      <w:proofErr w:type="spellStart"/>
+      <w:r>
+        <w:t>nii</w:t>
+      </w:r>
+      <w:proofErr w:type="spellEnd"/>
+      <w:r>
+        <w:t xml:space="preserve"> i stedet for </w:t>
+      </w:r>
+      <w:proofErr w:type="spellStart"/>
+      <w:r>
+        <w:t>tiff</w:t>
+      </w:r>
+      <w:proofErr w:type="spellEnd"/>
+      <w:r>
+        <w:t xml:space="preserve">. Og nu er det </w:t>
+      </w:r>
+      <w:proofErr w:type="spellStart"/>
+      <w:r>
+        <w:t>alignet</w:t>
+      </w:r>
+      <w:proofErr w:type="spellEnd"/>
+      <w:r>
+        <w:t>. Det virker! Men man kan ikke rigtig se nogen forskel. Og desuden, så blev jeg nødt til at</w:t>
+      </w:r>
+      <w:r>
+        <w:t xml:space="preserve"> </w:t>
+      </w:r>
+    </w:p>
     <w:sectPr>
       <w:pgSz w:w="11906" w:h="16838"/>
       <w:pgMar w:top="1440" w:right="1440" w:bottom="1440" w:left="1440" w:header="708" w:footer="708" w:gutter="0"/>

</xml_diff>

<commit_message>
Made script save_2d_images. Basically just plots difference image of first 100 instances right now
</commit_message>
<xml_diff>
--- a/Elastix/Work_progress/Overblik.docx
+++ b/Elastix/Work_progress/Overblik.docx
@@ -71,7 +71,36 @@
       <w:r>
         <w:t xml:space="preserve"> </w:t>
       </w:r>
+      <w:r>
+        <w:t xml:space="preserve">normalisere billederne fra -1000 til 1000. Men man får ikke helt de samme værdier, når man </w:t>
+      </w:r>
+      <w:proofErr w:type="spellStart"/>
+      <w:r>
+        <w:t>normliserer</w:t>
+      </w:r>
+      <w:proofErr w:type="spellEnd"/>
+      <w:r>
+        <w:t xml:space="preserve">… </w:t>
+      </w:r>
+      <w:proofErr w:type="spellStart"/>
+      <w:r>
+        <w:t>Såååå</w:t>
+      </w:r>
+      <w:proofErr w:type="spellEnd"/>
+      <w:r>
+        <w:t>. Lidt fucked. Der er vist lidt galt med scanningen.</w:t>
+      </w:r>
+      <w:r>
+        <w:t xml:space="preserve"> Husk at det er 2_5_recon og 2_65_recon jeg bruger. Jeg ved jo heller ikke præcis, hvad det er for nogen tryk….</w:t>
+      </w:r>
     </w:p>
+    <w:p/>
+    <w:p>
+      <w:r>
+        <w:t>3:</w:t>
+      </w:r>
+    </w:p>
+    <w:p/>
     <w:sectPr>
       <w:pgSz w:w="11906" w:h="16838"/>
       <w:pgMar w:top="1440" w:right="1440" w:bottom="1440" w:left="1440" w:header="708" w:footer="708" w:gutter="0"/>

</xml_diff>

<commit_message>
Ændrede check source scriptet
</commit_message>
<xml_diff>
--- a/Elastix/Work_progress/Overblik.docx
+++ b/Elastix/Work_progress/Overblik.docx
@@ -18,21 +18,8 @@
     </w:p>
     <w:p>
       <w:r>
-        <w:t xml:space="preserve">Det er </w:t>
+        <w:t>Det er croppet af en enkelt lille fraktur. Brugte 30.000 punkter. Har lagt det hele ind. Det er ikke så pænt..</w:t>
       </w:r>
-      <w:proofErr w:type="spellStart"/>
-      <w:r>
-        <w:t>croppet</w:t>
-      </w:r>
-      <w:proofErr w:type="spellEnd"/>
-      <w:r>
-        <w:t xml:space="preserve"> af en enkelt lille fraktur. Brugte 30.000 punkter. Har lagt det hele ind. Det er ikke så </w:t>
-      </w:r>
-      <w:proofErr w:type="gramStart"/>
-      <w:r>
-        <w:t>pænt..</w:t>
-      </w:r>
-      <w:proofErr w:type="gramEnd"/>
     </w:p>
     <w:p/>
     <w:p>
@@ -42,53 +29,13 @@
     </w:p>
     <w:p>
       <w:r>
-        <w:t xml:space="preserve">Gjorde det igen, men skrev output som </w:t>
-      </w:r>
-      <w:proofErr w:type="spellStart"/>
-      <w:r>
-        <w:t>nii</w:t>
-      </w:r>
-      <w:proofErr w:type="spellEnd"/>
-      <w:r>
-        <w:t xml:space="preserve"> i stedet for </w:t>
-      </w:r>
-      <w:proofErr w:type="spellStart"/>
-      <w:r>
-        <w:t>tiff</w:t>
-      </w:r>
-      <w:proofErr w:type="spellEnd"/>
-      <w:r>
-        <w:t xml:space="preserve">. Og nu er det </w:t>
-      </w:r>
-      <w:proofErr w:type="spellStart"/>
-      <w:r>
-        <w:t>alignet</w:t>
-      </w:r>
-      <w:proofErr w:type="spellEnd"/>
-      <w:r>
-        <w:t>. Det virker! Men man kan ikke rigtig se nogen forskel. Og desuden, så blev jeg nødt til at</w:t>
+        <w:t>Gjorde det igen, men skrev output som nii i stedet for tiff. Og nu er det alignet. Det virker! Men man kan ikke rigtig se nogen forskel. Og desuden, så blev jeg nødt til at</w:t>
       </w:r>
       <w:r>
         <w:t xml:space="preserve"> </w:t>
       </w:r>
       <w:r>
-        <w:t xml:space="preserve">normalisere billederne fra -1000 til 1000. Men man får ikke helt de samme værdier, når man </w:t>
-      </w:r>
-      <w:proofErr w:type="spellStart"/>
-      <w:r>
-        <w:t>normliserer</w:t>
-      </w:r>
-      <w:proofErr w:type="spellEnd"/>
-      <w:r>
-        <w:t xml:space="preserve">… </w:t>
-      </w:r>
-      <w:proofErr w:type="spellStart"/>
-      <w:r>
-        <w:t>Såååå</w:t>
-      </w:r>
-      <w:proofErr w:type="spellEnd"/>
-      <w:r>
-        <w:t>. Lidt fucked. Der er vist lidt galt med scanningen.</w:t>
+        <w:t>normalisere billederne fra -1000 til 1000. Men man får ikke helt de samme værdier, når man normliserer… Såååå. Lidt fucked. Der er vist lidt galt med scanningen.</w:t>
       </w:r>
       <w:r>
         <w:t xml:space="preserve"> Husk at det er 2_5_recon og 2_65_recon jeg bruger. Jeg ved jo heller ikke præcis, hvad det er for nogen tryk….</w:t>
@@ -98,6 +45,11 @@
     <w:p>
       <w:r>
         <w:t>3:</w:t>
+      </w:r>
+    </w:p>
+    <w:p>
+      <w:r>
+        <w:t>Endte ikke med at lave elastix på 2D billederne. Behøver ikke. Får denne video ud af det, uden at lave elastix. Ret fint.</w:t>
       </w:r>
     </w:p>
     <w:p/>

</xml_diff>

<commit_message>
Har ændret crop_crack_modify_img til nye grænser og filen recon_10 og recon_40 i stedet for 5 og 65. Gå tilbage til tidligere commit for gamle grænser
</commit_message>
<xml_diff>
--- a/Elastix/Work_progress/Overblik.docx
+++ b/Elastix/Work_progress/Overblik.docx
@@ -53,6 +53,19 @@
       </w:r>
     </w:p>
     <w:p/>
+    <w:p>
+      <w:r>
+        <w:t>4:</w:t>
+      </w:r>
+    </w:p>
+    <w:p>
+      <w:r>
+        <w:t>Croppede en lille fraktur ud. Med samme parameterfile som normalt. Uden at normalisere. Og det bliver virkelig lort. Den har svært ved at gøre det ordentligt. Prøvede at normalisere til [0 255] og [-1000 10000] og ændre på parametre i parameter.txt file men det er lort uanset hvad.</w:t>
+      </w:r>
+      <w:r>
+        <w:t xml:space="preserve"> Tror jeg prøver med et større volumen nu..</w:t>
+      </w:r>
+    </w:p>
     <w:sectPr>
       <w:pgSz w:w="11906" w:h="16838"/>
       <w:pgMar w:top="1440" w:right="1440" w:bottom="1440" w:left="1440" w:header="708" w:footer="708" w:gutter="0"/>

</xml_diff>

<commit_message>
Tries to add slack. Does not go too well...
</commit_message>
<xml_diff>
--- a/Elastix/Work_progress/Overblik.docx
+++ b/Elastix/Work_progress/Overblik.docx
@@ -81,6 +81,75 @@
       </w:r>
       <w:r>
         <w:t xml:space="preserve"> Submit.sh er filnavnet på bash-script og startede det via bsub &lt; submit.sh</w:t>
+      </w:r>
+    </w:p>
+    <w:p/>
+    <w:p>
+      <w:r>
+        <w:t>6:</w:t>
+      </w:r>
+    </w:p>
+    <w:p>
+      <w:r>
+        <w:lastRenderedPageBreak/>
+        <w:t>Prøvede med fuldt emne, dog normaliseret mellem -1 g 1.</w:t>
+      </w:r>
+      <w:r>
+        <w:t xml:space="preserve"> </w:t>
+      </w:r>
+      <w:r>
+        <w:rPr>
+          <w:lang w:val="en-US"/>
+        </w:rPr>
+        <w:t xml:space="preserve">Dvs. </w:t>
+      </w:r>
+      <w:r>
+        <w:rPr>
+          <w:lang w:val="en-US"/>
+        </w:rPr>
+        <w:t>Pressure_tests_Scan_2_10_recon</w:t>
+      </w:r>
+      <w:r>
+        <w:rPr>
+          <w:lang w:val="en-US"/>
+        </w:rPr>
+        <w:t xml:space="preserve"> o</w:t>
+      </w:r>
+      <w:r>
+        <w:rPr>
+          <w:lang w:val="en-US"/>
+        </w:rPr>
+        <w:t xml:space="preserve">g </w:t>
+      </w:r>
+      <w:r>
+        <w:rPr>
+          <w:lang w:val="en-US"/>
+        </w:rPr>
+        <w:t>Pressure_tests_Scan_2_</w:t>
+      </w:r>
+      <w:r>
+        <w:rPr>
+          <w:lang w:val="en-US"/>
+        </w:rPr>
+        <w:t>4</w:t>
+      </w:r>
+      <w:r>
+        <w:rPr>
+          <w:lang w:val="en-US"/>
+        </w:rPr>
+        <w:t>0_recon</w:t>
+      </w:r>
+      <w:r>
+        <w:rPr>
+          <w:lang w:val="en-US"/>
+        </w:rPr>
+        <w:t xml:space="preserve">. Sagde ‘too many samples moved outside moving image eller sådan noget.’ </w:t>
+      </w:r>
+      <w:r>
+        <w:t>Det er vist, når emnerne er for forskellige. Så prøver a</w:t>
+      </w:r>
+      <w:r>
+        <w:t>t få værdierne til at passe bedre sammen i næste iteration ved at lægge nødvendigt slack til.</w:t>
       </w:r>
     </w:p>
     <w:sectPr>
@@ -696,7 +765,6 @@
   <w:style w:type="character" w:default="1" w:styleId="DefaultParagraphFont">
     <w:name w:val="Default Paragraph Font"/>
     <w:uiPriority w:val="1"/>
-    <w:semiHidden/>
     <w:unhideWhenUsed/>
   </w:style>
   <w:style w:type="table" w:default="1" w:styleId="TableNormal">

</xml_diff>

<commit_message>
Work Progress 7 igen
</commit_message>
<xml_diff>
--- a/Elastix/Work_progress/Overblik.docx
+++ b/Elastix/Work_progress/Overblik.docx
@@ -150,6 +150,87 @@
       </w:r>
       <w:r>
         <w:t>t få værdierne til at passe bedre sammen i næste iteration ved at lægge nødvendigt slack til.</w:t>
+      </w:r>
+    </w:p>
+    <w:p/>
+    <w:p>
+      <w:r>
+        <w:t>7:</w:t>
+      </w:r>
+    </w:p>
+    <w:p>
+      <w:r>
+        <w:t xml:space="preserve">Prøvede nu at lægge forskellen i gennemsnittene mellem </w:t>
+      </w:r>
+      <w:r>
+        <w:t>Pressure_tests_Scan_2_40_recon</w:t>
+      </w:r>
+      <w:r>
+        <w:t xml:space="preserve"> og </w:t>
+      </w:r>
+      <w:r>
+        <w:t>Pressure_tests_Scan_2_</w:t>
+      </w:r>
+      <w:r>
+        <w:t>1</w:t>
+      </w:r>
+      <w:r>
+        <w:t>0_recon</w:t>
+      </w:r>
+      <w:r>
+        <w:t xml:space="preserve"> til hinanden for at give dem samme værdier. Prøvede også at clampe på følgende måde:</w:t>
+      </w:r>
+    </w:p>
+    <w:p>
+      <w:pPr>
+        <w:rPr>
+          <w:lang w:val="en-US"/>
+        </w:rPr>
+      </w:pPr>
+      <w:r>
+        <w:rPr>
+          <w:lang w:val="en-US"/>
+        </w:rPr>
+        <w:t>image_array[image_array &gt; 40000] = 40000</w:t>
+      </w:r>
+    </w:p>
+    <w:p>
+      <w:pPr>
+        <w:rPr>
+          <w:lang w:val="en-US"/>
+        </w:rPr>
+      </w:pPr>
+      <w:r>
+        <w:rPr>
+          <w:lang w:val="en-US"/>
+        </w:rPr>
+        <w:t>image_array[image_array &lt; 25000] = 25000</w:t>
+      </w:r>
+    </w:p>
+    <w:p>
+      <w:r>
+        <w:t>Igen giver det store negative tal</w:t>
+      </w:r>
+      <w:r>
+        <w:t>….</w:t>
+      </w:r>
+      <w:r>
+        <w:t xml:space="preserve"> </w:t>
+      </w:r>
+    </w:p>
+    <w:p/>
+    <w:p/>
+    <w:p>
+      <w:r>
+        <w:t>8</w:t>
+      </w:r>
+      <w:r>
+        <w:t>:</w:t>
+      </w:r>
+    </w:p>
+    <w:p>
+      <w:r>
+        <w:t>Prøver at matche på masken nu.</w:t>
       </w:r>
     </w:p>
     <w:sectPr>

</xml_diff>

<commit_message>
Trying to fix txrmtools git cloned but does not work.. I installed python2.7 instead in an env called txrmtools. But also that does not work too well from the command line even though I have added it to path.
</commit_message>
<xml_diff>
--- a/Elastix/Work_progress/Overblik.docx
+++ b/Elastix/Work_progress/Overblik.docx
@@ -101,19 +101,7 @@
         <w:rPr>
           <w:lang w:val="en-US"/>
         </w:rPr>
-        <w:t xml:space="preserve">Dvs. </w:t>
-      </w:r>
-      <w:r>
-        <w:rPr>
-          <w:lang w:val="en-US"/>
-        </w:rPr>
-        <w:t>Pressure_tests_Scan_2_10_recon</w:t>
-      </w:r>
-      <w:r>
-        <w:rPr>
-          <w:lang w:val="en-US"/>
-        </w:rPr>
-        <w:t xml:space="preserve"> o</w:t>
+        <w:t>Dvs. Pressure_tests_Scan_2_10_recon o</w:t>
       </w:r>
       <w:r>
         <w:rPr>
@@ -182,28 +170,12 @@
       </w:r>
     </w:p>
     <w:p>
-      <w:pPr>
-        <w:rPr>
-          <w:lang w:val="en-US"/>
-        </w:rPr>
-      </w:pPr>
-      <w:r>
-        <w:rPr>
-          <w:lang w:val="en-US"/>
-        </w:rPr>
+      <w:r>
         <w:t>image_array[image_array &gt; 40000] = 40000</w:t>
       </w:r>
     </w:p>
     <w:p>
-      <w:pPr>
-        <w:rPr>
-          <w:lang w:val="en-US"/>
-        </w:rPr>
-      </w:pPr>
-      <w:r>
-        <w:rPr>
-          <w:lang w:val="en-US"/>
-        </w:rPr>
+      <w:r>
         <w:t>image_array[image_array &lt; 25000] = 25000</w:t>
       </w:r>
     </w:p>
@@ -222,15 +194,18 @@
     <w:p/>
     <w:p>
       <w:r>
-        <w:t>8</w:t>
-      </w:r>
-      <w:r>
-        <w:t>:</w:t>
+        <w:t>8:</w:t>
       </w:r>
     </w:p>
     <w:p>
       <w:r>
         <w:t>Prøver at matche på masken nu.</w:t>
+      </w:r>
+      <w:r>
+        <w:t xml:space="preserve"> Det går ikke godt…</w:t>
+      </w:r>
+      <w:r>
+        <w:t xml:space="preserve"> Dvs. det var binary masker (kun af emnet), der var fixed og moving. Og så var det fixed_mask, der var bare 1taller i hele billedet og moving_mask var også 1taller i hele billedet, også uden for emnet.</w:t>
       </w:r>
     </w:p>
     <w:sectPr>
@@ -846,6 +821,7 @@
   <w:style w:type="character" w:default="1" w:styleId="DefaultParagraphFont">
     <w:name w:val="Default Paragraph Font"/>
     <w:uiPriority w:val="1"/>
+    <w:semiHidden/>
     <w:unhideWhenUsed/>
   </w:style>
   <w:style w:type="table" w:default="1" w:styleId="TableNormal">

</xml_diff>

<commit_message>
Prøver nye ting i workprogress
</commit_message>
<xml_diff>
--- a/Elastix/Work_progress/Overblik.docx
+++ b/Elastix/Work_progress/Overblik.docx
@@ -206,6 +206,95 @@
       </w:r>
       <w:r>
         <w:t xml:space="preserve"> Dvs. det var binary masker (kun af emnet), der var fixed og moving. Og så var det fixed_mask, der var bare 1taller i hele billedet og moving_mask var også 1taller i hele billedet, også uden for emnet.</w:t>
+      </w:r>
+    </w:p>
+    <w:p/>
+    <w:p>
+      <w:r>
+        <w:t>9:</w:t>
+      </w:r>
+    </w:p>
+    <w:p>
+      <w:r>
+        <w:rPr>
+          <w:lang w:val="en-US"/>
+        </w:rPr>
+        <w:t>Igen recon10 = fixed og recon40 = movin</w:t>
+      </w:r>
+      <w:r>
+        <w:rPr>
+          <w:lang w:val="en-US"/>
+        </w:rPr>
+        <w:t xml:space="preserve">g. </w:t>
+      </w:r>
+      <w:r>
+        <w:t xml:space="preserve">Trækker gennemsnit fra, clamper, </w:t>
+      </w:r>
+      <w:r>
+        <w:t>o</w:t>
+      </w:r>
+      <w:r>
+        <w:t xml:space="preserve">g normaliserer til -1000 og 1000. Har ikke lagt datafilerne op men preprocess scriptet, så jeg kan se det bedre. </w:t>
+      </w:r>
+      <w:r>
+        <w:t xml:space="preserve">Nu </w:t>
+      </w:r>
+      <w:r>
+        <w:t xml:space="preserve">har jeg valgt </w:t>
+      </w:r>
+      <w:r>
+        <w:t>(NumberOfSpatialSamples 100000)</w:t>
+      </w:r>
+      <w:r>
+        <w:t xml:space="preserve"> i stedet for </w:t>
+      </w:r>
+      <w:r>
+        <w:t xml:space="preserve">(NumberOfSpatialSamples </w:t>
+      </w:r>
+      <w:r>
+        <w:t>5</w:t>
+      </w:r>
+      <w:r>
+        <w:t>00000)</w:t>
+      </w:r>
+      <w:r>
+        <w:t xml:space="preserve">. </w:t>
+      </w:r>
+      <w:r>
+        <w:t xml:space="preserve">Se på screenshottet af sammenligning mellem result (venstre) og fixed (højre). </w:t>
+      </w:r>
+      <w:r>
+        <w:t>Det er egentlig rigtig nok, men den skubber billedet lidt.. Mærkeligt…</w:t>
+      </w:r>
+    </w:p>
+    <w:p/>
+    <w:p>
+      <w:r>
+        <w:t>10:</w:t>
+      </w:r>
+    </w:p>
+    <w:p>
+      <w:r>
+        <w:t xml:space="preserve">Prøvede med præcis samme som ovenfor for at teste, om de sorte prikker </w:t>
+      </w:r>
+      <w:r>
+        <w:t xml:space="preserve">(meget negative værdier) kommer pga. </w:t>
+      </w:r>
+      <w:r>
+        <w:t xml:space="preserve">jeg ændrede </w:t>
+      </w:r>
+      <w:r>
+        <w:t>NumberOfSpatialSamples</w:t>
+      </w:r>
+      <w:r>
+        <w:t xml:space="preserve"> til 100000 i stedet for 500000. Så kører præcis samme som ovenfor, men med 500000 i stedet for </w:t>
+      </w:r>
+      <w:r>
+        <w:lastRenderedPageBreak/>
+        <w:t xml:space="preserve">100000 og det giver præcis det samme. Det er nærmest helt ens. Jeg fik de negative tal i workprogress 7, så tænker, at det måske skyldes </w:t>
+      </w:r>
+      <w:r>
+        <w:t>primært, at jeg ikke normaliserer.</w:t>
       </w:r>
     </w:p>
     <w:sectPr>

</xml_diff>

<commit_message>
Made median scan values script
</commit_message>
<xml_diff>
--- a/Elastix/Work_progress/Overblik.docx
+++ b/Elastix/Work_progress/Overblik.docx
@@ -26,13 +26,8 @@
       </w:r>
       <w:proofErr w:type="spellEnd"/>
       <w:r>
-        <w:t xml:space="preserve"> af en enkelt lille fraktur. Brugte 30.000 punkter. Har lagt det hele ind. Det er ikke så </w:t>
-      </w:r>
-      <w:proofErr w:type="gramStart"/>
-      <w:r>
-        <w:t>pænt..</w:t>
-      </w:r>
-      <w:proofErr w:type="gramEnd"/>
+        <w:t xml:space="preserve"> af en enkelt lille fraktur. Brugte 30.000 punkter. Har lagt det hele ind. Det er ikke så pænt..</w:t>
+      </w:r>
     </w:p>
     <w:p/>
     <w:p>
@@ -137,13 +132,8 @@
         <w:t xml:space="preserve"> en lille fraktur ud. Med samme parameterfile som normalt. Uden at normalisere. Og det bliver virkelig lort. Den har svært ved at gøre det ordentligt. Prøvede at normalisere til [0 255] og [-1000 10000] og ændre på parametre i parameter.txt file men det er lort uanset hvad.</w:t>
       </w:r>
       <w:r>
-        <w:t xml:space="preserve"> Tror jeg prøver med et større volumen </w:t>
-      </w:r>
-      <w:proofErr w:type="gramStart"/>
-      <w:r>
-        <w:t>nu..</w:t>
-      </w:r>
-      <w:proofErr w:type="gramEnd"/>
+        <w:t xml:space="preserve"> Tror jeg prøver med et større volumen nu..</w:t>
+      </w:r>
     </w:p>
     <w:p/>
     <w:p>
@@ -343,48 +333,72 @@
       </w:r>
     </w:p>
     <w:p>
-      <w:proofErr w:type="spellStart"/>
-      <w:r>
-        <w:t>image_</w:t>
-      </w:r>
-      <w:proofErr w:type="gramStart"/>
-      <w:r>
-        <w:t>array</w:t>
-      </w:r>
-      <w:proofErr w:type="spellEnd"/>
-      <w:r>
+      <w:pPr>
+        <w:rPr>
+          <w:lang w:val="en-US"/>
+        </w:rPr>
+      </w:pPr>
+      <w:proofErr w:type="spellStart"/>
+      <w:r>
+        <w:rPr>
+          <w:lang w:val="en-US"/>
+        </w:rPr>
+        <w:t>image_array</w:t>
+      </w:r>
+      <w:proofErr w:type="spellEnd"/>
+      <w:r>
+        <w:rPr>
+          <w:lang w:val="en-US"/>
+        </w:rPr>
         <w:t>[</w:t>
       </w:r>
       <w:proofErr w:type="spellStart"/>
-      <w:proofErr w:type="gramEnd"/>
-      <w:r>
+      <w:r>
+        <w:rPr>
+          <w:lang w:val="en-US"/>
+        </w:rPr>
         <w:t>image_array</w:t>
       </w:r>
       <w:proofErr w:type="spellEnd"/>
       <w:r>
+        <w:rPr>
+          <w:lang w:val="en-US"/>
+        </w:rPr>
         <w:t xml:space="preserve"> &gt; 40000] = 40000</w:t>
       </w:r>
     </w:p>
     <w:p>
-      <w:proofErr w:type="spellStart"/>
-      <w:r>
-        <w:t>image_</w:t>
-      </w:r>
-      <w:proofErr w:type="gramStart"/>
-      <w:r>
-        <w:t>array</w:t>
-      </w:r>
-      <w:proofErr w:type="spellEnd"/>
-      <w:r>
+      <w:pPr>
+        <w:rPr>
+          <w:lang w:val="en-US"/>
+        </w:rPr>
+      </w:pPr>
+      <w:proofErr w:type="spellStart"/>
+      <w:r>
+        <w:rPr>
+          <w:lang w:val="en-US"/>
+        </w:rPr>
+        <w:t>image_array</w:t>
+      </w:r>
+      <w:proofErr w:type="spellEnd"/>
+      <w:r>
+        <w:rPr>
+          <w:lang w:val="en-US"/>
+        </w:rPr>
         <w:t>[</w:t>
       </w:r>
       <w:proofErr w:type="spellStart"/>
-      <w:proofErr w:type="gramEnd"/>
-      <w:r>
+      <w:r>
+        <w:rPr>
+          <w:lang w:val="en-US"/>
+        </w:rPr>
         <w:t>image_array</w:t>
       </w:r>
       <w:proofErr w:type="spellEnd"/>
       <w:r>
+        <w:rPr>
+          <w:lang w:val="en-US"/>
+        </w:rPr>
         <w:t xml:space="preserve"> &lt; 25000] = 25000</w:t>
       </w:r>
     </w:p>
@@ -583,15 +597,7 @@
         <w:t xml:space="preserve"> (højre). </w:t>
       </w:r>
       <w:r>
-        <w:t xml:space="preserve">Det er egentlig rigtig nok, men den skubber billedet </w:t>
-      </w:r>
-      <w:proofErr w:type="gramStart"/>
-      <w:r>
-        <w:t>lidt..</w:t>
-      </w:r>
-      <w:proofErr w:type="gramEnd"/>
-      <w:r>
-        <w:t xml:space="preserve"> Mærkeligt…</w:t>
+        <w:t>Det er egentlig rigtig nok, men den skubber billedet lidt.. Mærkeligt…</w:t>
       </w:r>
     </w:p>
     <w:p/>
@@ -634,6 +640,64 @@
         <w:t>primært, at jeg ikke normaliserer.</w:t>
       </w:r>
     </w:p>
+    <w:p/>
+    <w:p>
+      <w:r>
+        <w:t>11:</w:t>
+      </w:r>
+    </w:p>
+    <w:p>
+      <w:r>
+        <w:t xml:space="preserve">Jeg prøvede manuelt at manuelt flytte rundt på billedet. Se filen ved </w:t>
+      </w:r>
+      <w:proofErr w:type="spellStart"/>
+      <w:r>
+        <w:t>workprogress</w:t>
+      </w:r>
+      <w:proofErr w:type="spellEnd"/>
+      <w:r>
+        <w:t xml:space="preserve"> 11 på </w:t>
+      </w:r>
+      <w:proofErr w:type="spellStart"/>
+      <w:r>
+        <w:t>github</w:t>
+      </w:r>
+      <w:proofErr w:type="spellEnd"/>
+      <w:r>
+        <w:t xml:space="preserve">. Det er hhv. 10 og 40 bar. </w:t>
+      </w:r>
+      <w:proofErr w:type="spellStart"/>
+      <w:r>
+        <w:t>Diff_img</w:t>
+      </w:r>
+      <w:proofErr w:type="spellEnd"/>
+      <w:r>
+        <w:t xml:space="preserve"> er det fratrukne. På </w:t>
+      </w:r>
+      <w:proofErr w:type="spellStart"/>
+      <w:r>
+        <w:t>diff_img</w:t>
+      </w:r>
+      <w:proofErr w:type="spellEnd"/>
+      <w:r>
+        <w:t xml:space="preserve"> kan man se alle frakturer. Men det skyldes, at billederne ikke er helt 100% </w:t>
+      </w:r>
+      <w:proofErr w:type="spellStart"/>
+      <w:r>
+        <w:t>allignet</w:t>
+      </w:r>
+      <w:proofErr w:type="spellEnd"/>
+      <w:r>
+        <w:t>. De er nogle gange meget hvide (høje positive differenceforskelle) og andre gange meget sorte (lave negative differenceforskelle). Man kan slet ikke se nogen forskel på før og efter. Har også lagt en video op. Jeg prøver næste gang med 5 og 65 bar og ser, om jeg kan se noget.</w:t>
+      </w:r>
+    </w:p>
+    <w:p/>
+    <w:p>
+      <w:r>
+        <w:t>12:</w:t>
+      </w:r>
+    </w:p>
+    <w:p/>
     <w:p/>
     <w:p>
       <w:pPr>

</xml_diff>

<commit_message>
Workprogress 12. Fixed diff median variable
</commit_message>
<xml_diff>
--- a/Elastix/Work_progress/Overblik.docx
+++ b/Elastix/Work_progress/Overblik.docx
@@ -26,8 +26,13 @@
       </w:r>
       <w:proofErr w:type="spellEnd"/>
       <w:r>
-        <w:t xml:space="preserve"> af en enkelt lille fraktur. Brugte 30.000 punkter. Har lagt det hele ind. Det er ikke så pænt..</w:t>
-      </w:r>
+        <w:t xml:space="preserve"> af en enkelt lille fraktur. Brugte 30.000 punkter. Har lagt det hele ind. Det er ikke så </w:t>
+      </w:r>
+      <w:proofErr w:type="gramStart"/>
+      <w:r>
+        <w:t>pænt..</w:t>
+      </w:r>
+      <w:proofErr w:type="gramEnd"/>
     </w:p>
     <w:p/>
     <w:p>
@@ -132,8 +137,13 @@
         <w:t xml:space="preserve"> en lille fraktur ud. Med samme parameterfile som normalt. Uden at normalisere. Og det bliver virkelig lort. Den har svært ved at gøre det ordentligt. Prøvede at normalisere til [0 255] og [-1000 10000] og ændre på parametre i parameter.txt file men det er lort uanset hvad.</w:t>
       </w:r>
       <w:r>
-        <w:t xml:space="preserve"> Tror jeg prøver med et større volumen nu..</w:t>
-      </w:r>
+        <w:t xml:space="preserve"> Tror jeg prøver med et større volumen </w:t>
+      </w:r>
+      <w:proofErr w:type="gramStart"/>
+      <w:r>
+        <w:t>nu..</w:t>
+      </w:r>
+      <w:proofErr w:type="gramEnd"/>
     </w:p>
     <w:p/>
     <w:p>
@@ -333,72 +343,48 @@
       </w:r>
     </w:p>
     <w:p>
-      <w:pPr>
-        <w:rPr>
-          <w:lang w:val="en-US"/>
-        </w:rPr>
-      </w:pPr>
-      <w:proofErr w:type="spellStart"/>
-      <w:r>
-        <w:rPr>
-          <w:lang w:val="en-US"/>
-        </w:rPr>
+      <w:proofErr w:type="spellStart"/>
+      <w:r>
+        <w:t>image_</w:t>
+      </w:r>
+      <w:proofErr w:type="gramStart"/>
+      <w:r>
+        <w:t>array</w:t>
+      </w:r>
+      <w:proofErr w:type="spellEnd"/>
+      <w:r>
+        <w:t>[</w:t>
+      </w:r>
+      <w:proofErr w:type="spellStart"/>
+      <w:proofErr w:type="gramEnd"/>
+      <w:r>
         <w:t>image_array</w:t>
       </w:r>
       <w:proofErr w:type="spellEnd"/>
       <w:r>
-        <w:rPr>
-          <w:lang w:val="en-US"/>
-        </w:rPr>
+        <w:t xml:space="preserve"> &gt; 40000] = 40000</w:t>
+      </w:r>
+    </w:p>
+    <w:p>
+      <w:proofErr w:type="spellStart"/>
+      <w:r>
+        <w:t>image_</w:t>
+      </w:r>
+      <w:proofErr w:type="gramStart"/>
+      <w:r>
+        <w:t>array</w:t>
+      </w:r>
+      <w:proofErr w:type="spellEnd"/>
+      <w:r>
         <w:t>[</w:t>
       </w:r>
       <w:proofErr w:type="spellStart"/>
-      <w:r>
-        <w:rPr>
-          <w:lang w:val="en-US"/>
-        </w:rPr>
+      <w:proofErr w:type="gramEnd"/>
+      <w:r>
         <w:t>image_array</w:t>
       </w:r>
       <w:proofErr w:type="spellEnd"/>
       <w:r>
-        <w:rPr>
-          <w:lang w:val="en-US"/>
-        </w:rPr>
-        <w:t xml:space="preserve"> &gt; 40000] = 40000</w:t>
-      </w:r>
-    </w:p>
-    <w:p>
-      <w:pPr>
-        <w:rPr>
-          <w:lang w:val="en-US"/>
-        </w:rPr>
-      </w:pPr>
-      <w:proofErr w:type="spellStart"/>
-      <w:r>
-        <w:rPr>
-          <w:lang w:val="en-US"/>
-        </w:rPr>
-        <w:t>image_array</w:t>
-      </w:r>
-      <w:proofErr w:type="spellEnd"/>
-      <w:r>
-        <w:rPr>
-          <w:lang w:val="en-US"/>
-        </w:rPr>
-        <w:t>[</w:t>
-      </w:r>
-      <w:proofErr w:type="spellStart"/>
-      <w:r>
-        <w:rPr>
-          <w:lang w:val="en-US"/>
-        </w:rPr>
-        <w:t>image_array</w:t>
-      </w:r>
-      <w:proofErr w:type="spellEnd"/>
-      <w:r>
-        <w:rPr>
-          <w:lang w:val="en-US"/>
-        </w:rPr>
         <w:t xml:space="preserve"> &lt; 25000] = 25000</w:t>
       </w:r>
     </w:p>
@@ -473,7 +459,15 @@
     </w:p>
     <w:p/>
     <w:p>
-      <w:r>
+      <w:pPr>
+        <w:rPr>
+          <w:lang w:val="en-US"/>
+        </w:rPr>
+      </w:pPr>
+      <w:r>
+        <w:rPr>
+          <w:lang w:val="en-US"/>
+        </w:rPr>
         <w:t>9:</w:t>
       </w:r>
     </w:p>
@@ -597,7 +591,15 @@
         <w:t xml:space="preserve"> (højre). </w:t>
       </w:r>
       <w:r>
-        <w:t>Det er egentlig rigtig nok, men den skubber billedet lidt.. Mærkeligt…</w:t>
+        <w:t xml:space="preserve">Det er egentlig rigtig nok, men den skubber billedet </w:t>
+      </w:r>
+      <w:proofErr w:type="gramStart"/>
+      <w:r>
+        <w:t>lidt..</w:t>
+      </w:r>
+      <w:proofErr w:type="gramEnd"/>
+      <w:r>
+        <w:t xml:space="preserve"> Mærkeligt…</w:t>
       </w:r>
     </w:p>
     <w:p/>
@@ -648,7 +650,15 @@
     </w:p>
     <w:p>
       <w:r>
-        <w:t xml:space="preserve">Jeg prøvede manuelt at manuelt flytte rundt på billedet. Se filen ved </w:t>
+        <w:t xml:space="preserve">Jeg prøvede manuelt at manuelt </w:t>
+      </w:r>
+      <w:proofErr w:type="gramStart"/>
+      <w:r>
+        <w:t>flytte</w:t>
+      </w:r>
+      <w:proofErr w:type="gramEnd"/>
+      <w:r>
+        <w:t xml:space="preserve"> rundt på billedet. Se filen ved </w:t>
       </w:r>
       <w:proofErr w:type="spellStart"/>
       <w:r>
@@ -697,8 +707,17 @@
         <w:t>12:</w:t>
       </w:r>
     </w:p>
+    <w:p>
+      <w:r>
+        <w:t xml:space="preserve">Prøver med manual alignment af 5 og 65 bar. Bruger median værdier i stedet for </w:t>
+      </w:r>
+      <w:proofErr w:type="spellStart"/>
+      <w:r>
+        <w:t>mean</w:t>
+      </w:r>
+      <w:proofErr w:type="spellEnd"/>
+    </w:p>
     <w:p/>
-    <w:p/>
     <w:p>
       <w:pPr>
         <w:rPr>
@@ -724,6 +743,12 @@
           <w:color w:val="FF0000"/>
         </w:rPr>
         <w:t xml:space="preserve"> hvis der er nogle helt fucked værdier.</w:t>
+      </w:r>
+      <w:r>
+        <w:rPr>
+          <w:color w:val="FF0000"/>
+        </w:rPr>
+        <w:t xml:space="preserve"> JEG GØR DET I WORKPROGRESS 12. MEN IKKE I 11.</w:t>
       </w:r>
     </w:p>
     <w:p>

</xml_diff>